<commit_message>
update advantage & disadvantages
</commit_message>
<xml_diff>
--- a/Vatlieuxaydung.docx
+++ b/Vatlieuxaydung.docx
@@ -538,8 +538,6 @@
               </w:rPr>
               <w:t>-có thêm danh sách, sửa danh sách, xóa danh sách, sửa danh sách( sửa tên danh sách), xóa sản phẩm trong danh sách, xóa danh sách</w:t>
             </w:r>
-            <w:bookmarkStart w:id="0" w:name="_GoBack"/>
-            <w:bookmarkEnd w:id="0"/>
           </w:p>
         </w:tc>
       </w:tr>
@@ -717,6 +715,210 @@
           </wp:inline>
         </w:drawing>
       </w:r>
+    </w:p>
+    <w:tbl>
+      <w:tblPr>
+        <w:tblStyle w:val="TableGrid"/>
+        <w:tblW w:w="0" w:type="auto"/>
+        <w:tblLook w:val="04A0" w:firstRow="1" w:lastRow="0" w:firstColumn="1" w:lastColumn="0" w:noHBand="0" w:noVBand="1"/>
+      </w:tblPr>
+      <w:tblGrid>
+        <w:gridCol w:w="4788"/>
+        <w:gridCol w:w="4788"/>
+      </w:tblGrid>
+      <w:tr>
+        <w:tc>
+          <w:tcPr>
+            <w:tcW w:w="4788" w:type="dxa"/>
+          </w:tcPr>
+          <w:p>
+            <w:pPr>
+              <w:rPr>
+                <w:sz w:val="28"/>
+                <w:szCs w:val="28"/>
+              </w:rPr>
+            </w:pPr>
+            <w:r>
+              <w:rPr>
+                <w:sz w:val="28"/>
+                <w:szCs w:val="28"/>
+              </w:rPr>
+              <w:t>Ưu điểm</w:t>
+            </w:r>
+          </w:p>
+        </w:tc>
+        <w:tc>
+          <w:tcPr>
+            <w:tcW w:w="4788" w:type="dxa"/>
+          </w:tcPr>
+          <w:p>
+            <w:pPr>
+              <w:rPr>
+                <w:sz w:val="28"/>
+                <w:szCs w:val="28"/>
+              </w:rPr>
+            </w:pPr>
+            <w:r>
+              <w:rPr>
+                <w:sz w:val="28"/>
+                <w:szCs w:val="28"/>
+              </w:rPr>
+              <w:t>Nhược điểm</w:t>
+            </w:r>
+          </w:p>
+        </w:tc>
+      </w:tr>
+      <w:tr>
+        <w:tc>
+          <w:tcPr>
+            <w:tcW w:w="4788" w:type="dxa"/>
+          </w:tcPr>
+          <w:p>
+            <w:pPr>
+              <w:pStyle w:val="ListParagraph"/>
+              <w:numPr>
+                <w:ilvl w:val="0"/>
+                <w:numId w:val="1"/>
+              </w:numPr>
+              <w:rPr>
+                <w:sz w:val="28"/>
+                <w:szCs w:val="28"/>
+              </w:rPr>
+            </w:pPr>
+            <w:r>
+              <w:rPr>
+                <w:sz w:val="28"/>
+                <w:szCs w:val="28"/>
+              </w:rPr>
+              <w:t>Có khung chat hỗ trợ trực tuyến</w:t>
+            </w:r>
+          </w:p>
+          <w:p>
+            <w:pPr>
+              <w:ind w:left="360"/>
+              <w:rPr>
+                <w:sz w:val="28"/>
+                <w:szCs w:val="28"/>
+              </w:rPr>
+            </w:pPr>
+            <w:bookmarkStart w:id="0" w:name="_GoBack"/>
+            <w:bookmarkEnd w:id="0"/>
+          </w:p>
+        </w:tc>
+        <w:tc>
+          <w:tcPr>
+            <w:tcW w:w="4788" w:type="dxa"/>
+          </w:tcPr>
+          <w:p>
+            <w:pPr>
+              <w:pStyle w:val="ListParagraph"/>
+              <w:numPr>
+                <w:ilvl w:val="0"/>
+                <w:numId w:val="1"/>
+              </w:numPr>
+              <w:rPr>
+                <w:sz w:val="28"/>
+                <w:szCs w:val="28"/>
+              </w:rPr>
+            </w:pPr>
+            <w:r>
+              <w:rPr>
+                <w:sz w:val="28"/>
+                <w:szCs w:val="28"/>
+              </w:rPr>
+              <w:t>Bảo mật kém</w:t>
+            </w:r>
+          </w:p>
+          <w:p>
+            <w:pPr>
+              <w:pStyle w:val="ListParagraph"/>
+              <w:numPr>
+                <w:ilvl w:val="0"/>
+                <w:numId w:val="1"/>
+              </w:numPr>
+              <w:rPr>
+                <w:sz w:val="28"/>
+                <w:szCs w:val="28"/>
+              </w:rPr>
+            </w:pPr>
+            <w:r>
+              <w:rPr>
+                <w:sz w:val="28"/>
+                <w:szCs w:val="28"/>
+              </w:rPr>
+              <w:t>Giao diện ko được đẹp mắt</w:t>
+            </w:r>
+          </w:p>
+          <w:p>
+            <w:pPr>
+              <w:pStyle w:val="ListParagraph"/>
+              <w:numPr>
+                <w:ilvl w:val="0"/>
+                <w:numId w:val="1"/>
+              </w:numPr>
+              <w:rPr>
+                <w:sz w:val="28"/>
+                <w:szCs w:val="28"/>
+              </w:rPr>
+            </w:pPr>
+            <w:r>
+              <w:rPr>
+                <w:sz w:val="28"/>
+                <w:szCs w:val="28"/>
+              </w:rPr>
+              <w:t>Bằng 1 lý do nào đó page load lâu</w:t>
+            </w:r>
+          </w:p>
+          <w:p>
+            <w:pPr>
+              <w:pStyle w:val="ListParagraph"/>
+              <w:numPr>
+                <w:ilvl w:val="0"/>
+                <w:numId w:val="1"/>
+              </w:numPr>
+              <w:rPr>
+                <w:sz w:val="28"/>
+                <w:szCs w:val="28"/>
+              </w:rPr>
+            </w:pPr>
+            <w:r>
+              <w:rPr>
+                <w:sz w:val="28"/>
+                <w:szCs w:val="28"/>
+              </w:rPr>
+              <w:t>Phương thức đăng nhập tk bằng fb ko được bảo mật</w:t>
+            </w:r>
+          </w:p>
+          <w:p>
+            <w:pPr>
+              <w:pStyle w:val="ListParagraph"/>
+              <w:numPr>
+                <w:ilvl w:val="0"/>
+                <w:numId w:val="1"/>
+              </w:numPr>
+              <w:rPr>
+                <w:sz w:val="28"/>
+                <w:szCs w:val="28"/>
+              </w:rPr>
+            </w:pPr>
+            <w:r>
+              <w:rPr>
+                <w:sz w:val="28"/>
+                <w:szCs w:val="28"/>
+              </w:rPr>
+              <w:t>Phương thức đăng nhập bằng google ko hoạt động</w:t>
+            </w:r>
+          </w:p>
+        </w:tc>
+      </w:tr>
+    </w:tbl>
+    <w:p>
+      <w:pPr>
+        <w:rPr>
+          <w:sz w:val="28"/>
+          <w:szCs w:val="28"/>
+        </w:rPr>
+      </w:pPr>
     </w:p>
     <w:sectPr>
       <w:pgSz w:w="12240" w:h="15840"/>

</xml_diff>